<commit_message>
fixing key elements in CR
</commit_message>
<xml_diff>
--- a/input_documents/CR/PO_SAG_CR_ML.docx
+++ b/input_documents/CR/PO_SAG_CR_ML.docx
@@ -22,12 +22,13 @@
     </w:p>
     <w:p>
       <w:pPr>
+        <w:bidi/>
         <w:ind w:left="-720" w:right="-720"/>
-        <w:rPr>
-          <w:rFonts w:ascii="Roboto Light" w:eastAsia="Roboto Light" w:hAnsi="Roboto Light" w:cs="Roboto Light"/>
-          <w:color w:val="1155CC"/>
-          <w:sz w:val="16"/>
-          <w:szCs w:val="16"/>
+        <w:jc w:val="right"/>
+        <w:rPr>
+          <w:b/>
+          <w:sz w:val="42"/>
+          <w:szCs w:val="42"/>
         </w:rPr>
       </w:pPr>
       <w:r>
@@ -38,20 +39,19 @@
           <w:sz w:val="82"/>
           <w:szCs w:val="82"/>
         </w:rPr>
-        <w:t>SAG ML</w:t>
+        <w:t>PO_SAG_CR_ML</w:t>
       </w:r>
-    </w:p>
-    <w:p>
-      <w:pPr>
-        <w:bidi/>
-        <w:ind w:left="-720" w:right="-720"/>
-        <w:jc w:val="center"/>
-        <w:rPr>
+      <w:r>
+        <w:rPr>
+          <w:rFonts w:ascii="Roboto" w:eastAsia="Roboto" w:hAnsi="Roboto" w:cs="Times New Roman"/>
           <w:b/>
-          <w:sz w:val="42"/>
-          <w:szCs w:val="42"/>
-        </w:rPr>
-      </w:pPr>
+          <w:color w:val="3C78D8"/>
+          <w:sz w:val="82"/>
+          <w:szCs w:val="82"/>
+          <w:rtl/>
+        </w:rPr>
+        <w:t xml:space="preserve"> </w:t>
+      </w:r>
       <w:r>
         <w:rPr>
           <w:b/>
@@ -367,8 +367,7 @@
       </w:tblPr>
       <w:tblGrid>
         <w:gridCol w:w="1995"/>
-        <w:gridCol w:w="3682"/>
-        <w:gridCol w:w="3683"/>
+        <w:gridCol w:w="7365"/>
       </w:tblGrid>
       <w:tr>
         <w:trPr>
@@ -418,7 +417,6 @@
         <w:tc>
           <w:tcPr>
             <w:tcW w:w="7365" w:type="dxa"/>
-            <w:gridSpan w:val="2"/>
             <w:tcBorders>
               <w:top w:val="single" w:sz="6" w:space="0" w:color="000000"/>
               <w:left w:val="single" w:sz="6" w:space="0" w:color="000000"/>
@@ -446,9 +444,11 @@
               <w:spacing w:line="240" w:lineRule="auto"/>
               <w:jc w:val="center"/>
             </w:pPr>
+            <w:bookmarkStart w:id="1" w:name="_Hlk118124212"/>
             <w:r>
               <w:t>PO_SAG_CR_ML</w:t>
             </w:r>
+            <w:bookmarkEnd w:id="1"/>
           </w:p>
         </w:tc>
       </w:tr>
@@ -500,7 +500,6 @@
         <w:tc>
           <w:tcPr>
             <w:tcW w:w="7365" w:type="dxa"/>
-            <w:gridSpan w:val="2"/>
             <w:tcBorders>
               <w:top w:val="single" w:sz="6" w:space="0" w:color="000000"/>
               <w:left w:val="single" w:sz="6" w:space="0" w:color="000000"/>
@@ -582,7 +581,6 @@
         <w:tc>
           <w:tcPr>
             <w:tcW w:w="7365" w:type="dxa"/>
-            <w:gridSpan w:val="2"/>
             <w:tcBorders>
               <w:top w:val="single" w:sz="8" w:space="0" w:color="000000"/>
               <w:left w:val="single" w:sz="6" w:space="0" w:color="000000"/>
@@ -603,10 +601,7 @@
               <w:jc w:val="center"/>
             </w:pPr>
             <w:r>
-              <w:t>P</w:t>
-            </w:r>
-            <w:r>
-              <w:t>roposed</w:t>
+              <w:t>Proposed</w:t>
             </w:r>
           </w:p>
         </w:tc>
@@ -656,7 +651,6 @@
         <w:tc>
           <w:tcPr>
             <w:tcW w:w="7365" w:type="dxa"/>
-            <w:gridSpan w:val="2"/>
             <w:tcBorders>
               <w:top w:val="single" w:sz="6" w:space="0" w:color="000000"/>
               <w:left w:val="single" w:sz="6" w:space="0" w:color="000000"/>
@@ -685,7 +679,7 @@
               <w:jc w:val="center"/>
             </w:pPr>
             <w:r>
-              <w:t>Alaa Eid</w:t>
+              <w:t>Aya Allah</w:t>
             </w:r>
           </w:p>
         </w:tc>
@@ -735,7 +729,6 @@
         <w:tc>
           <w:tcPr>
             <w:tcW w:w="7365" w:type="dxa"/>
-            <w:gridSpan w:val="2"/>
             <w:shd w:val="clear" w:color="auto" w:fill="auto"/>
             <w:tcMar>
               <w:top w:w="100" w:type="dxa"/>
@@ -812,7 +805,7 @@
         </w:tc>
         <w:tc>
           <w:tcPr>
-            <w:tcW w:w="3682" w:type="dxa"/>
+            <w:tcW w:w="7365" w:type="dxa"/>
             <w:shd w:val="clear" w:color="auto" w:fill="auto"/>
             <w:tcMar>
               <w:top w:w="100" w:type="dxa"/>
@@ -827,19 +820,9 @@
               <w:spacing w:line="240" w:lineRule="auto"/>
               <w:jc w:val="center"/>
             </w:pPr>
-          </w:p>
-        </w:tc>
-        <w:tc>
-          <w:tcPr>
-            <w:tcW w:w="3683" w:type="dxa"/>
-            <w:shd w:val="clear" w:color="auto" w:fill="auto"/>
-          </w:tcPr>
-          <w:p>
-            <w:pPr>
-              <w:widowControl w:val="0"/>
-              <w:spacing w:line="240" w:lineRule="auto"/>
-              <w:jc w:val="center"/>
-            </w:pPr>
+            <w:r>
+              <w:t>Aya Allah</w:t>
+            </w:r>
           </w:p>
         </w:tc>
       </w:tr>
@@ -887,7 +870,7 @@
         </w:tc>
         <w:tc>
           <w:tcPr>
-            <w:tcW w:w="3682" w:type="dxa"/>
+            <w:tcW w:w="7365" w:type="dxa"/>
             <w:shd w:val="clear" w:color="auto" w:fill="auto"/>
             <w:tcMar>
               <w:top w:w="100" w:type="dxa"/>
@@ -895,19 +878,6 @@
               <w:bottom w:w="100" w:type="dxa"/>
               <w:right w:w="100" w:type="dxa"/>
             </w:tcMar>
-          </w:tcPr>
-          <w:p>
-            <w:pPr>
-              <w:widowControl w:val="0"/>
-              <w:spacing w:line="240" w:lineRule="auto"/>
-              <w:jc w:val="center"/>
-            </w:pPr>
-          </w:p>
-        </w:tc>
-        <w:tc>
-          <w:tcPr>
-            <w:tcW w:w="3683" w:type="dxa"/>
-            <w:shd w:val="clear" w:color="auto" w:fill="auto"/>
           </w:tcPr>
           <w:p>
             <w:pPr>
@@ -962,7 +932,7 @@
         </w:tc>
         <w:tc>
           <w:tcPr>
-            <w:tcW w:w="3682" w:type="dxa"/>
+            <w:tcW w:w="7365" w:type="dxa"/>
             <w:shd w:val="clear" w:color="auto" w:fill="auto"/>
             <w:tcMar>
               <w:top w:w="100" w:type="dxa"/>
@@ -970,19 +940,6 @@
               <w:bottom w:w="100" w:type="dxa"/>
               <w:right w:w="100" w:type="dxa"/>
             </w:tcMar>
-          </w:tcPr>
-          <w:p>
-            <w:pPr>
-              <w:widowControl w:val="0"/>
-              <w:spacing w:line="240" w:lineRule="auto"/>
-              <w:jc w:val="center"/>
-            </w:pPr>
-          </w:p>
-        </w:tc>
-        <w:tc>
-          <w:tcPr>
-            <w:tcW w:w="3683" w:type="dxa"/>
-            <w:shd w:val="clear" w:color="auto" w:fill="auto"/>
           </w:tcPr>
           <w:p>
             <w:pPr>
@@ -999,8 +956,8 @@
       <w:pPr>
         <w:pStyle w:val="Title"/>
       </w:pPr>
-      <w:bookmarkStart w:id="1" w:name="_edfh8stv33cy" w:colFirst="0" w:colLast="0"/>
-      <w:bookmarkEnd w:id="1"/>
+      <w:bookmarkStart w:id="2" w:name="_edfh8stv33cy" w:colFirst="0" w:colLast="0"/>
+      <w:bookmarkEnd w:id="2"/>
       <w:r>
         <w:t xml:space="preserve">Document History: </w:t>
       </w:r>
@@ -1223,7 +1180,7 @@
               <w:jc w:val="center"/>
             </w:pPr>
             <w:r>
-              <w:t>Aya Ibrahim</w:t>
+              <w:t>Aya Allah</w:t>
             </w:r>
           </w:p>
         </w:tc>
@@ -1341,7 +1298,7 @@
               <w:jc w:val="center"/>
             </w:pPr>
             <w:r>
-              <w:t>Aya Ibrahim</w:t>
+              <w:t>Aya Allah</w:t>
             </w:r>
           </w:p>
         </w:tc>
@@ -1474,19 +1431,7 @@
               <w:jc w:val="center"/>
             </w:pPr>
             <w:r>
-              <w:t>[2</w:t>
-            </w:r>
-            <w:r>
-              <w:t>2</w:t>
-            </w:r>
-            <w:r>
-              <w:t>-</w:t>
-            </w:r>
-            <w:r>
-              <w:t>10</w:t>
-            </w:r>
-            <w:r>
-              <w:t>-2022]</w:t>
+              <w:t>[22-10-2022]</w:t>
             </w:r>
           </w:p>
         </w:tc>
@@ -1527,13 +1472,146 @@
               <w:t>th</w:t>
             </w:r>
             <w:r>
-              <w:t xml:space="preserve"> </w:t>
-            </w:r>
-            <w:r>
-              <w:t>key element</w:t>
-            </w:r>
-            <w:r>
-              <w:t xml:space="preserve"> and it’s requirement mapping </w:t>
+              <w:t xml:space="preserve"> key element and </w:t>
+            </w:r>
+            <w:r>
+              <w:t>its</w:t>
+            </w:r>
+            <w:r>
+              <w:t xml:space="preserve"> requirement mapping </w:t>
+            </w:r>
+          </w:p>
+        </w:tc>
+      </w:tr>
+      <w:tr>
+        <w:tc>
+          <w:tcPr>
+            <w:tcW w:w="1320" w:type="dxa"/>
+            <w:shd w:val="clear" w:color="auto" w:fill="auto"/>
+            <w:tcMar>
+              <w:top w:w="100" w:type="dxa"/>
+              <w:left w:w="100" w:type="dxa"/>
+              <w:bottom w:w="100" w:type="dxa"/>
+              <w:right w:w="100" w:type="dxa"/>
+            </w:tcMar>
+          </w:tcPr>
+          <w:p>
+            <w:pPr>
+              <w:widowControl w:val="0"/>
+              <w:pBdr>
+                <w:top w:val="nil"/>
+                <w:left w:val="nil"/>
+                <w:bottom w:val="nil"/>
+                <w:right w:val="nil"/>
+                <w:between w:val="nil"/>
+              </w:pBdr>
+              <w:spacing w:line="240" w:lineRule="auto"/>
+              <w:jc w:val="center"/>
+            </w:pPr>
+            <w:r>
+              <w:lastRenderedPageBreak/>
+              <w:t>1.3</w:t>
+            </w:r>
+          </w:p>
+        </w:tc>
+        <w:tc>
+          <w:tcPr>
+            <w:tcW w:w="2100" w:type="dxa"/>
+            <w:shd w:val="clear" w:color="auto" w:fill="auto"/>
+            <w:tcMar>
+              <w:top w:w="100" w:type="dxa"/>
+              <w:left w:w="100" w:type="dxa"/>
+              <w:bottom w:w="100" w:type="dxa"/>
+              <w:right w:w="100" w:type="dxa"/>
+            </w:tcMar>
+          </w:tcPr>
+          <w:p>
+            <w:pPr>
+              <w:widowControl w:val="0"/>
+              <w:pBdr>
+                <w:top w:val="nil"/>
+                <w:left w:val="nil"/>
+                <w:bottom w:val="nil"/>
+                <w:right w:val="nil"/>
+                <w:between w:val="nil"/>
+              </w:pBdr>
+              <w:spacing w:line="240" w:lineRule="auto"/>
+              <w:jc w:val="center"/>
+            </w:pPr>
+            <w:r>
+              <w:t>Aya Allah</w:t>
+            </w:r>
+          </w:p>
+        </w:tc>
+        <w:tc>
+          <w:tcPr>
+            <w:tcW w:w="2235" w:type="dxa"/>
+            <w:shd w:val="clear" w:color="auto" w:fill="auto"/>
+            <w:tcMar>
+              <w:top w:w="100" w:type="dxa"/>
+              <w:left w:w="100" w:type="dxa"/>
+              <w:bottom w:w="100" w:type="dxa"/>
+              <w:right w:w="100" w:type="dxa"/>
+            </w:tcMar>
+          </w:tcPr>
+          <w:p>
+            <w:pPr>
+              <w:widowControl w:val="0"/>
+              <w:spacing w:line="240" w:lineRule="auto"/>
+              <w:jc w:val="center"/>
+            </w:pPr>
+            <w:r>
+              <w:t>[</w:t>
+            </w:r>
+            <w:r>
+              <w:t>10</w:t>
+            </w:r>
+            <w:r>
+              <w:t>-</w:t>
+            </w:r>
+            <w:r>
+              <w:t>31</w:t>
+            </w:r>
+            <w:r>
+              <w:t>-</w:t>
+            </w:r>
+            <w:r>
+              <w:t>2022</w:t>
+            </w:r>
+            <w:r>
+              <w:t>]</w:t>
+            </w:r>
+          </w:p>
+        </w:tc>
+        <w:tc>
+          <w:tcPr>
+            <w:tcW w:w="3705" w:type="dxa"/>
+            <w:shd w:val="clear" w:color="auto" w:fill="auto"/>
+            <w:tcMar>
+              <w:top w:w="100" w:type="dxa"/>
+              <w:left w:w="100" w:type="dxa"/>
+              <w:bottom w:w="100" w:type="dxa"/>
+              <w:right w:w="100" w:type="dxa"/>
+            </w:tcMar>
+          </w:tcPr>
+          <w:p>
+            <w:pPr>
+              <w:widowControl w:val="0"/>
+              <w:pBdr>
+                <w:top w:val="nil"/>
+                <w:left w:val="nil"/>
+                <w:bottom w:val="nil"/>
+                <w:right w:val="nil"/>
+                <w:between w:val="nil"/>
+              </w:pBdr>
+              <w:spacing w:line="240" w:lineRule="auto"/>
+              <w:jc w:val="center"/>
+            </w:pPr>
+            <w:r>
+              <w:t>Edit key elements</w:t>
+            </w:r>
+            <w:r>
+              <w:t xml:space="preserve"> and requirement mapping</w:t>
             </w:r>
           </w:p>
         </w:tc>
@@ -1544,22 +1622,22 @@
       <w:pPr>
         <w:pStyle w:val="Title"/>
       </w:pPr>
-      <w:bookmarkStart w:id="2" w:name="_jhjnw0jh1mna" w:colFirst="0" w:colLast="0"/>
-      <w:bookmarkEnd w:id="2"/>
-    </w:p>
-    <w:p>
-      <w:pPr>
-        <w:pStyle w:val="Title"/>
-      </w:pPr>
-      <w:bookmarkStart w:id="3" w:name="_y5v4y5sp46go" w:colFirst="0" w:colLast="0"/>
+      <w:bookmarkStart w:id="3" w:name="_jhjnw0jh1mna" w:colFirst="0" w:colLast="0"/>
       <w:bookmarkEnd w:id="3"/>
     </w:p>
     <w:p>
       <w:pPr>
         <w:pStyle w:val="Title"/>
       </w:pPr>
-      <w:bookmarkStart w:id="4" w:name="_c0rm899cjnju" w:colFirst="0" w:colLast="0"/>
+      <w:bookmarkStart w:id="4" w:name="_y5v4y5sp46go" w:colFirst="0" w:colLast="0"/>
       <w:bookmarkEnd w:id="4"/>
+    </w:p>
+    <w:p>
+      <w:pPr>
+        <w:pStyle w:val="Title"/>
+      </w:pPr>
+      <w:bookmarkStart w:id="5" w:name="_c0rm899cjnju" w:colFirst="0" w:colLast="0"/>
+      <w:bookmarkEnd w:id="5"/>
       <w:r>
         <w:t>Project Description:</w:t>
       </w:r>
@@ -1831,8 +1909,9 @@
     <w:p>
       <w:pPr>
         <w:rPr>
-          <w:sz w:val="24"/>
-          <w:szCs w:val="24"/>
+          <w:color w:val="3C78D8"/>
+          <w:sz w:val="28"/>
+          <w:szCs w:val="28"/>
         </w:rPr>
       </w:pPr>
       <w:r>
@@ -1846,31 +1925,33 @@
     </w:p>
     <w:p>
       <w:pPr>
+        <w:pStyle w:val="ListParagraph"/>
         <w:numPr>
           <w:ilvl w:val="0"/>
-          <w:numId w:val="2"/>
+          <w:numId w:val="3"/>
         </w:numPr>
-        <w:rPr>
-          <w:sz w:val="24"/>
-          <w:szCs w:val="24"/>
-          <w:highlight w:val="white"/>
+        <w:jc w:val="both"/>
+        <w:rPr>
+          <w:sz w:val="24"/>
+          <w:szCs w:val="24"/>
         </w:rPr>
       </w:pPr>
       <w:r>
         <w:rPr>
           <w:sz w:val="24"/>
           <w:szCs w:val="24"/>
-          <w:highlight w:val="white"/>
-        </w:rPr>
-        <w:t>Identify objects around the user.</w:t>
+        </w:rPr>
+        <w:t>The object detection model identifies objects around the user.</w:t>
       </w:r>
     </w:p>
     <w:p>
       <w:pPr>
+        <w:pStyle w:val="ListParagraph"/>
         <w:numPr>
           <w:ilvl w:val="0"/>
-          <w:numId w:val="2"/>
+          <w:numId w:val="3"/>
         </w:numPr>
+        <w:jc w:val="both"/>
         <w:rPr>
           <w:sz w:val="24"/>
           <w:szCs w:val="24"/>
@@ -1881,15 +1962,17 @@
           <w:sz w:val="24"/>
           <w:szCs w:val="24"/>
         </w:rPr>
-        <w:t>determine the distance between objects and the person</w:t>
+        <w:t>The distance measurement model determines the distance between objects and a person.</w:t>
       </w:r>
     </w:p>
     <w:p>
       <w:pPr>
+        <w:pStyle w:val="ListParagraph"/>
         <w:numPr>
           <w:ilvl w:val="0"/>
-          <w:numId w:val="2"/>
+          <w:numId w:val="3"/>
         </w:numPr>
+        <w:jc w:val="both"/>
         <w:rPr>
           <w:sz w:val="24"/>
           <w:szCs w:val="24"/>
@@ -1900,15 +1983,17 @@
           <w:sz w:val="24"/>
           <w:szCs w:val="24"/>
         </w:rPr>
-        <w:t>Describing the different activities and actions around the user</w:t>
+        <w:t>The image captioning model describes the different activities and actions around the user.</w:t>
       </w:r>
     </w:p>
     <w:p>
       <w:pPr>
+        <w:pStyle w:val="ListParagraph"/>
         <w:numPr>
           <w:ilvl w:val="0"/>
-          <w:numId w:val="2"/>
+          <w:numId w:val="3"/>
         </w:numPr>
+        <w:jc w:val="both"/>
         <w:rPr>
           <w:sz w:val="24"/>
           <w:szCs w:val="24"/>
@@ -1919,14 +2004,15 @@
           <w:sz w:val="24"/>
           <w:szCs w:val="24"/>
         </w:rPr>
-        <w:t xml:space="preserve">Recognizing text including handwritten on different objects (book, paper, sign, …) </w:t>
+        <w:t xml:space="preserve">The text recognition model Recognizes text, including handwritten on other objects (book, paper, sign, etc.). </w:t>
       </w:r>
     </w:p>
     <w:p>
       <w:pPr>
+        <w:pStyle w:val="ListParagraph"/>
         <w:numPr>
           <w:ilvl w:val="0"/>
-          <w:numId w:val="2"/>
+          <w:numId w:val="3"/>
         </w:numPr>
         <w:jc w:val="both"/>
         <w:rPr>
@@ -1939,14 +2025,15 @@
           <w:sz w:val="24"/>
           <w:szCs w:val="24"/>
         </w:rPr>
-        <w:t>Recognizing people determined by user</w:t>
+        <w:t>Face recognition Recognizes people determined by the user.</w:t>
       </w:r>
     </w:p>
     <w:p>
       <w:pPr>
+        <w:pStyle w:val="ListParagraph"/>
         <w:numPr>
           <w:ilvl w:val="0"/>
-          <w:numId w:val="2"/>
+          <w:numId w:val="3"/>
         </w:numPr>
         <w:jc w:val="both"/>
         <w:rPr>
@@ -1959,78 +2046,7 @@
           <w:sz w:val="24"/>
           <w:szCs w:val="24"/>
         </w:rPr>
-        <w:t xml:space="preserve">Speech recognition to activate </w:t>
-      </w:r>
-      <w:r>
-        <w:rPr>
-          <w:sz w:val="24"/>
-          <w:szCs w:val="24"/>
-        </w:rPr>
-        <w:t xml:space="preserve">various </w:t>
-      </w:r>
-      <w:r>
-        <w:rPr>
-          <w:sz w:val="24"/>
-          <w:szCs w:val="24"/>
-        </w:rPr>
-        <w:t>features</w:t>
-      </w:r>
-      <w:r>
-        <w:rPr>
-          <w:sz w:val="24"/>
-          <w:szCs w:val="24"/>
-        </w:rPr>
-        <w:t xml:space="preserve"> </w:t>
-      </w:r>
-      <w:r>
-        <w:rPr>
-          <w:sz w:val="24"/>
-          <w:szCs w:val="24"/>
-          <w:lang w:val="en-US"/>
-        </w:rPr>
-        <w:t>via</w:t>
-      </w:r>
-      <w:r>
-        <w:rPr>
-          <w:sz w:val="24"/>
-          <w:szCs w:val="24"/>
-        </w:rPr>
-        <w:t xml:space="preserve"> </w:t>
-      </w:r>
-      <w:r>
-        <w:rPr>
-          <w:sz w:val="24"/>
-          <w:szCs w:val="24"/>
-        </w:rPr>
-        <w:t>voice commands</w:t>
-      </w:r>
-      <w:r>
-        <w:rPr>
-          <w:sz w:val="24"/>
-          <w:szCs w:val="24"/>
-        </w:rPr>
-        <w:t xml:space="preserve"> and </w:t>
-      </w:r>
-      <w:r>
-        <w:rPr>
-          <w:sz w:val="24"/>
-          <w:szCs w:val="24"/>
-        </w:rPr>
-        <w:t xml:space="preserve">the </w:t>
-      </w:r>
-      <w:r>
-        <w:rPr>
-          <w:sz w:val="24"/>
-          <w:szCs w:val="24"/>
-        </w:rPr>
-        <w:t xml:space="preserve">smart </w:t>
-      </w:r>
-      <w:r>
-        <w:rPr>
-          <w:sz w:val="24"/>
-          <w:szCs w:val="24"/>
-        </w:rPr>
-        <w:t>assistant</w:t>
+        <w:t>Speech recognition model to activate various features via voice commands and the smart assistant.</w:t>
       </w:r>
     </w:p>
     <w:p>
@@ -2038,8 +2054,9 @@
         <w:pStyle w:val="ListParagraph"/>
         <w:numPr>
           <w:ilvl w:val="0"/>
-          <w:numId w:val="2"/>
+          <w:numId w:val="3"/>
         </w:numPr>
+        <w:jc w:val="both"/>
         <w:rPr>
           <w:sz w:val="24"/>
           <w:szCs w:val="24"/>
@@ -2050,7 +2067,7 @@
           <w:sz w:val="24"/>
           <w:szCs w:val="24"/>
         </w:rPr>
-        <w:t xml:space="preserve">Voice authentication </w:t>
+        <w:t xml:space="preserve">Voice authentication model to ensure the privacy and security of the user. </w:t>
       </w:r>
     </w:p>
     <w:p>
@@ -2205,8 +2222,8 @@
       <w:pPr>
         <w:pStyle w:val="Title"/>
       </w:pPr>
-      <w:bookmarkStart w:id="5" w:name="_ru2fhr9hbkl5" w:colFirst="0" w:colLast="0"/>
-      <w:bookmarkEnd w:id="5"/>
+      <w:bookmarkStart w:id="6" w:name="_ru2fhr9hbkl5" w:colFirst="0" w:colLast="0"/>
+      <w:bookmarkEnd w:id="6"/>
       <w:r>
         <w:t>Requirements Mapping:</w:t>
       </w:r>
@@ -2255,12 +2272,14 @@
                 <w:szCs w:val="32"/>
               </w:rPr>
             </w:pPr>
+            <w:proofErr w:type="spellStart"/>
             <w:r>
               <w:rPr>
                 <w:b/>
               </w:rPr>
               <w:t>Req_ID</w:t>
             </w:r>
+            <w:proofErr w:type="spellEnd"/>
           </w:p>
         </w:tc>
         <w:tc>
@@ -2335,9 +2354,8 @@
               <w:rPr>
                 <w:sz w:val="24"/>
                 <w:szCs w:val="24"/>
-                <w:highlight w:val="white"/>
-              </w:rPr>
-              <w:t>Identify objects around the user.</w:t>
+              </w:rPr>
+              <w:t>The object detection model identifies objects around the user.</w:t>
             </w:r>
           </w:p>
         </w:tc>
@@ -2370,12 +2388,14 @@
                 <w:szCs w:val="24"/>
               </w:rPr>
             </w:pPr>
+            <w:proofErr w:type="spellStart"/>
             <w:r>
               <w:rPr>
                 <w:b/>
               </w:rPr>
               <w:t>Req_ID</w:t>
             </w:r>
+            <w:proofErr w:type="spellEnd"/>
           </w:p>
           <w:p>
             <w:pPr>
@@ -2460,6 +2480,7 @@
           </w:tcPr>
           <w:p>
             <w:pPr>
+              <w:jc w:val="both"/>
               <w:rPr>
                 <w:sz w:val="24"/>
                 <w:szCs w:val="24"/>
@@ -2470,7 +2491,7 @@
                 <w:sz w:val="24"/>
                 <w:szCs w:val="24"/>
               </w:rPr>
-              <w:t>determines the distance between objects and the person</w:t>
+              <w:t>The distance measurement model determines the distance between objects and a person.</w:t>
             </w:r>
           </w:p>
         </w:tc>
@@ -2504,12 +2525,14 @@
                 <w:szCs w:val="32"/>
               </w:rPr>
             </w:pPr>
+            <w:proofErr w:type="spellStart"/>
             <w:r>
               <w:rPr>
                 <w:b/>
               </w:rPr>
               <w:t>Req_ID</w:t>
             </w:r>
+            <w:proofErr w:type="spellEnd"/>
           </w:p>
         </w:tc>
         <w:tc>
@@ -2584,6 +2607,7 @@
           </w:tcPr>
           <w:p>
             <w:pPr>
+              <w:jc w:val="both"/>
               <w:rPr>
                 <w:sz w:val="24"/>
                 <w:szCs w:val="24"/>
@@ -2594,7 +2618,7 @@
                 <w:sz w:val="24"/>
                 <w:szCs w:val="24"/>
               </w:rPr>
-              <w:t>Describing the different activities and actions around the user</w:t>
+              <w:t>The image captioning model describes the different activities and actions around the user.</w:t>
             </w:r>
           </w:p>
         </w:tc>
@@ -2628,12 +2652,14 @@
                 <w:szCs w:val="32"/>
               </w:rPr>
             </w:pPr>
+            <w:proofErr w:type="spellStart"/>
             <w:r>
               <w:rPr>
                 <w:b/>
               </w:rPr>
               <w:t>Req_ID</w:t>
             </w:r>
+            <w:proofErr w:type="spellEnd"/>
           </w:p>
         </w:tc>
         <w:tc>
@@ -2708,6 +2734,7 @@
           </w:tcPr>
           <w:p>
             <w:pPr>
+              <w:jc w:val="both"/>
               <w:rPr>
                 <w:sz w:val="24"/>
                 <w:szCs w:val="24"/>
@@ -2718,7 +2745,7 @@
                 <w:sz w:val="24"/>
                 <w:szCs w:val="24"/>
               </w:rPr>
-              <w:t xml:space="preserve">Recognizing text including handwritten on different objects (book, paper, sign, …) </w:t>
+              <w:t xml:space="preserve">The text recognition model Recognizes text, including handwritten on other objects (book, paper, sign, etc.). </w:t>
             </w:r>
           </w:p>
         </w:tc>
@@ -2750,12 +2777,14 @@
                 <w:b/>
               </w:rPr>
             </w:pPr>
+            <w:proofErr w:type="spellStart"/>
             <w:r>
               <w:rPr>
                 <w:b/>
               </w:rPr>
               <w:t>Req_ID</w:t>
             </w:r>
+            <w:proofErr w:type="spellEnd"/>
           </w:p>
         </w:tc>
         <w:tc>
@@ -2841,28 +2870,14 @@
                 <w:sz w:val="24"/>
                 <w:szCs w:val="24"/>
               </w:rPr>
-              <w:t>Recognizing</w:t>
-            </w:r>
-            <w:r>
-              <w:rPr>
-                <w:sz w:val="24"/>
-                <w:szCs w:val="24"/>
-              </w:rPr>
-              <w:t xml:space="preserve"> </w:t>
-            </w:r>
-            <w:r>
-              <w:rPr>
-                <w:sz w:val="24"/>
-                <w:szCs w:val="24"/>
-              </w:rPr>
-              <w:t>people determined by user</w:t>
+              <w:t>Face recognition Recognizes people determined by the user.</w:t>
             </w:r>
           </w:p>
         </w:tc>
       </w:tr>
       <w:tr>
         <w:trPr>
-          <w:trHeight w:val="937"/>
+          <w:trHeight w:val="1400"/>
         </w:trPr>
         <w:tc>
           <w:tcPr>
@@ -2887,12 +2902,14 @@
                 <w:b/>
               </w:rPr>
             </w:pPr>
+            <w:proofErr w:type="spellStart"/>
             <w:r>
               <w:rPr>
                 <w:b/>
               </w:rPr>
               <w:t>Req_ID</w:t>
             </w:r>
+            <w:proofErr w:type="spellEnd"/>
           </w:p>
         </w:tc>
         <w:tc>
@@ -2970,7 +2987,6 @@
           </w:tcPr>
           <w:p>
             <w:pPr>
-              <w:spacing w:line="240" w:lineRule="auto"/>
               <w:jc w:val="both"/>
               <w:rPr>
                 <w:sz w:val="24"/>
@@ -2982,7 +2998,7 @@
                 <w:sz w:val="24"/>
                 <w:szCs w:val="24"/>
               </w:rPr>
-              <w:t>Speech recognition to activate various features via voice commands and smart assistant</w:t>
+              <w:t>Speech recognition model to activate various features via voice commands and the smart assistant.</w:t>
             </w:r>
           </w:p>
         </w:tc>
@@ -3014,12 +3030,15 @@
                 <w:b/>
               </w:rPr>
             </w:pPr>
-            <w:r>
-              <w:rPr>
-                <w:b/>
-              </w:rPr>
+            <w:proofErr w:type="spellStart"/>
+            <w:r>
+              <w:rPr>
+                <w:b/>
+              </w:rPr>
+              <w:lastRenderedPageBreak/>
               <w:t>Req_ID</w:t>
             </w:r>
+            <w:proofErr w:type="spellEnd"/>
           </w:p>
         </w:tc>
         <w:tc>
@@ -3105,7 +3124,7 @@
                 <w:sz w:val="24"/>
                 <w:szCs w:val="24"/>
               </w:rPr>
-              <w:t xml:space="preserve">Voice authentication </w:t>
+              <w:t xml:space="preserve">Voice authentication model to ensure the privacy and security of the user. </w:t>
             </w:r>
           </w:p>
         </w:tc>
@@ -3132,6 +3151,92 @@
 <file path=word/numbering.xml><?xml version="1.0" encoding="utf-8"?>
 <w:numbering xmlns:wpc="http://schemas.microsoft.com/office/word/2010/wordprocessingCanvas" xmlns:cx="http://schemas.microsoft.com/office/drawing/2014/chartex" xmlns:cx1="http://schemas.microsoft.com/office/drawing/2015/9/8/chartex" xmlns:cx2="http://schemas.microsoft.com/office/drawing/2015/10/21/chartex" xmlns:cx3="http://schemas.microsoft.com/office/drawing/2016/5/9/chartex" xmlns:cx4="http://schemas.microsoft.com/office/drawing/2016/5/10/chartex" xmlns:cx5="http://schemas.microsoft.com/office/drawing/2016/5/11/chartex" xmlns:cx6="http://schemas.microsoft.com/office/drawing/2016/5/12/chartex" xmlns:cx7="http://schemas.microsoft.com/office/drawing/2016/5/13/chartex" xmlns:cx8="http://schemas.microsoft.com/office/drawing/2016/5/14/chartex" xmlns:mc="http://schemas.openxmlformats.org/markup-compatibility/2006" xmlns:aink="http://schemas.microsoft.com/office/drawing/2016/ink" xmlns:am3d="http://schemas.microsoft.com/office/drawing/2017/model3d" xmlns:o="urn:schemas-microsoft-com:office:office" xmlns:oel="http://schemas.microsoft.com/office/2019/extlst" xmlns:r="http://schemas.openxmlformats.org/officeDocument/2006/relationships" xmlns:m="http://schemas.openxmlformats.org/officeDocument/2006/math" xmlns:v="urn:schemas-microsoft-com:vml" xmlns:wp14="http://schemas.microsoft.com/office/word/2010/wordprocessingDrawing" xmlns:wp="http://schemas.openxmlformats.org/drawingml/2006/wordprocessingDrawing" xmlns:w10="urn:schemas-microsoft-com:office:word" xmlns:w="http://schemas.openxmlformats.org/wordprocessingml/2006/main" xmlns:w14="http://schemas.microsoft.com/office/word/2010/wordml" xmlns:w15="http://schemas.microsoft.com/office/word/2012/wordml" xmlns:w16cex="http://schemas.microsoft.com/office/word/2018/wordml/cex" xmlns:w16cid="http://schemas.microsoft.com/office/word/2016/wordml/cid" xmlns:w16="http://schemas.microsoft.com/office/word/2018/wordml" xmlns:w16sdtdh="http://schemas.microsoft.com/office/word/2020/wordml/sdtdatahash" xmlns:w16se="http://schemas.microsoft.com/office/word/2015/wordml/symex" xmlns:wpg="http://schemas.microsoft.com/office/word/2010/wordprocessingGroup" xmlns:wpi="http://schemas.microsoft.com/office/word/2010/wordprocessingInk" xmlns:wne="http://schemas.microsoft.com/office/word/2006/wordml" xmlns:wps="http://schemas.microsoft.com/office/word/2010/wordprocessingShape" mc:Ignorable="w14 w15 w16se w16cid w16 w16cex w16sdtdh wp14">
   <w:abstractNum w:abstractNumId="0" w15:restartNumberingAfterBreak="0">
+    <w:nsid w:val="273D79B5"/>
+    <w:multiLevelType w:val="hybridMultilevel"/>
+    <w:tmpl w:val="BFBE593A"/>
+    <w:lvl w:ilvl="0" w:tplc="0409000F">
+      <w:start w:val="1"/>
+      <w:numFmt w:val="decimal"/>
+      <w:lvlText w:val="%1."/>
+      <w:lvlJc w:val="left"/>
+      <w:pPr>
+        <w:ind w:left="360" w:hanging="360"/>
+      </w:pPr>
+    </w:lvl>
+    <w:lvl w:ilvl="1" w:tplc="04090019" w:tentative="1">
+      <w:start w:val="1"/>
+      <w:numFmt w:val="lowerLetter"/>
+      <w:lvlText w:val="%2."/>
+      <w:lvlJc w:val="left"/>
+      <w:pPr>
+        <w:ind w:left="1080" w:hanging="360"/>
+      </w:pPr>
+    </w:lvl>
+    <w:lvl w:ilvl="2" w:tplc="0409001B" w:tentative="1">
+      <w:start w:val="1"/>
+      <w:numFmt w:val="lowerRoman"/>
+      <w:lvlText w:val="%3."/>
+      <w:lvlJc w:val="right"/>
+      <w:pPr>
+        <w:ind w:left="1800" w:hanging="180"/>
+      </w:pPr>
+    </w:lvl>
+    <w:lvl w:ilvl="3" w:tplc="0409000F" w:tentative="1">
+      <w:start w:val="1"/>
+      <w:numFmt w:val="decimal"/>
+      <w:lvlText w:val="%4."/>
+      <w:lvlJc w:val="left"/>
+      <w:pPr>
+        <w:ind w:left="2520" w:hanging="360"/>
+      </w:pPr>
+    </w:lvl>
+    <w:lvl w:ilvl="4" w:tplc="04090019" w:tentative="1">
+      <w:start w:val="1"/>
+      <w:numFmt w:val="lowerLetter"/>
+      <w:lvlText w:val="%5."/>
+      <w:lvlJc w:val="left"/>
+      <w:pPr>
+        <w:ind w:left="3240" w:hanging="360"/>
+      </w:pPr>
+    </w:lvl>
+    <w:lvl w:ilvl="5" w:tplc="0409001B" w:tentative="1">
+      <w:start w:val="1"/>
+      <w:numFmt w:val="lowerRoman"/>
+      <w:lvlText w:val="%6."/>
+      <w:lvlJc w:val="right"/>
+      <w:pPr>
+        <w:ind w:left="3960" w:hanging="180"/>
+      </w:pPr>
+    </w:lvl>
+    <w:lvl w:ilvl="6" w:tplc="0409000F" w:tentative="1">
+      <w:start w:val="1"/>
+      <w:numFmt w:val="decimal"/>
+      <w:lvlText w:val="%7."/>
+      <w:lvlJc w:val="left"/>
+      <w:pPr>
+        <w:ind w:left="4680" w:hanging="360"/>
+      </w:pPr>
+    </w:lvl>
+    <w:lvl w:ilvl="7" w:tplc="04090019" w:tentative="1">
+      <w:start w:val="1"/>
+      <w:numFmt w:val="lowerLetter"/>
+      <w:lvlText w:val="%8."/>
+      <w:lvlJc w:val="left"/>
+      <w:pPr>
+        <w:ind w:left="5400" w:hanging="360"/>
+      </w:pPr>
+    </w:lvl>
+    <w:lvl w:ilvl="8" w:tplc="0409001B" w:tentative="1">
+      <w:start w:val="1"/>
+      <w:numFmt w:val="lowerRoman"/>
+      <w:lvlText w:val="%9."/>
+      <w:lvlJc w:val="right"/>
+      <w:pPr>
+        <w:ind w:left="6120" w:hanging="180"/>
+      </w:pPr>
+    </w:lvl>
+  </w:abstractNum>
+  <w:abstractNum w:abstractNumId="1" w15:restartNumberingAfterBreak="0">
     <w:nsid w:val="4F3611BE"/>
     <w:multiLevelType w:val="multilevel"/>
     <w:tmpl w:val="C1B031E0"/>
@@ -3245,7 +3350,7 @@
       </w:rPr>
     </w:lvl>
   </w:abstractNum>
-  <w:abstractNum w:abstractNumId="1" w15:restartNumberingAfterBreak="0">
+  <w:abstractNum w:abstractNumId="2" w15:restartNumberingAfterBreak="0">
     <w:nsid w:val="5FA62152"/>
     <w:multiLevelType w:val="multilevel"/>
     <w:tmpl w:val="DD8A8ED0"/>
@@ -3360,9 +3465,12 @@
     </w:lvl>
   </w:abstractNum>
   <w:num w:numId="1" w16cid:durableId="1681928587">
+    <w:abstractNumId w:val="2"/>
+  </w:num>
+  <w:num w:numId="2" w16cid:durableId="202208045">
     <w:abstractNumId w:val="1"/>
   </w:num>
-  <w:num w:numId="2" w16cid:durableId="202208045">
+  <w:num w:numId="3" w16cid:durableId="2036493550">
     <w:abstractNumId w:val="0"/>
   </w:num>
 </w:numbering>
@@ -3766,6 +3874,7 @@
   <w:style w:type="paragraph" w:default="1" w:styleId="Normal">
     <w:name w:val="Normal"/>
     <w:qFormat/>
+    <w:rsid w:val="000E2597"/>
   </w:style>
   <w:style w:type="paragraph" w:styleId="Heading1">
     <w:name w:val="heading 1"/>

</xml_diff>

<commit_message>
fixing id number and version
</commit_message>
<xml_diff>
--- a/input_documents/CR/PO_SAG_CR_ML.docx
+++ b/input_documents/CR/PO_SAG_CR_ML.docx
@@ -2808,7 +2808,13 @@
               <w:jc w:val="center"/>
             </w:pPr>
             <w:r>
-              <w:t>PO_SAG_CR_ML_005-V1.1</w:t>
+              <w:t>PO_SAG_CR_ML_00</w:t>
+            </w:r>
+            <w:r>
+              <w:t>5</w:t>
+            </w:r>
+            <w:r>
+              <w:t>-V1.1</w:t>
             </w:r>
           </w:p>
         </w:tc>
@@ -3062,7 +3068,10 @@
               <w:jc w:val="center"/>
             </w:pPr>
             <w:r>
-              <w:t>PO_SAG_CR_ML_007-V1.0</w:t>
+              <w:t>PO_SAG_CR_ML_007-V1.</w:t>
+            </w:r>
+            <w:r>
+              <w:t>1</w:t>
             </w:r>
           </w:p>
         </w:tc>

</xml_diff>

<commit_message>
fixing id number of an element
</commit_message>
<xml_diff>
--- a/input_documents/CR/PO_SAG_CR_ML.docx
+++ b/input_documents/CR/PO_SAG_CR_ML.docx
@@ -3125,6 +3125,13 @@
                 <w:szCs w:val="24"/>
               </w:rPr>
               <w:t xml:space="preserve">Voice authentication model to ensure the privacy and security of the user. </w:t>
+            </w:r>
+            <w:r>
+              <w:rPr>
+                <w:sz w:val="24"/>
+                <w:szCs w:val="24"/>
+              </w:rPr>
+              <w:t xml:space="preserve"> </w:t>
             </w:r>
           </w:p>
         </w:tc>

</xml_diff>